<commit_message>
removed "reacted" and "modified" tags
</commit_message>
<xml_diff>
--- a/new/pt-PT/new.docx
+++ b/new/pt-PT/new.docx
@@ -1,15 +1,14 @@
 
 <file path=word/document.xml><?xml version="1.0" encoding="utf-8"?>
-<w:document xmlns:wpc="http://schemas.microsoft.com/office/word/2010/wordprocessingCanvas" xmlns:mc="http://schemas.openxmlformats.org/markup-compatibility/2006" xmlns:o="urn:schemas-microsoft-com:office:office" xmlns:r="http://schemas.openxmlformats.org/officeDocument/2006/relationships" xmlns:m="http://schemas.openxmlformats.org/officeDocument/2006/math" xmlns:v="urn:schemas-microsoft-com:vml" xmlns:wp14="http://schemas.microsoft.com/office/word/2010/wordprocessingDrawing" xmlns:wp="http://schemas.openxmlformats.org/drawingml/2006/wordprocessingDrawing" xmlns:w10="urn:schemas-microsoft-com:office:word" xmlns:w="http://schemas.openxmlformats.org/wordprocessingml/2006/main" xmlns:w14="http://schemas.microsoft.com/office/word/2010/wordml" xmlns:wpg="http://schemas.microsoft.com/office/word/2010/wordprocessingGroup" xmlns:wpi="http://schemas.microsoft.com/office/word/2010/wordprocessingInk" xmlns:wne="http://schemas.microsoft.com/office/word/2006/wordml" xmlns:wps="http://schemas.microsoft.com/office/word/2010/wordprocessingShape" mc:Ignorable="w14 wp14">
+<w:document xmlns:wpc="http://schemas.microsoft.com/office/word/2010/wordprocessingCanvas" xmlns:cx="http://schemas.microsoft.com/office/drawing/2014/chartex" xmlns:mc="http://schemas.openxmlformats.org/markup-compatibility/2006" xmlns:o="urn:schemas-microsoft-com:office:office" xmlns:r="http://schemas.openxmlformats.org/officeDocument/2006/relationships" xmlns:m="http://schemas.openxmlformats.org/officeDocument/2006/math" xmlns:v="urn:schemas-microsoft-com:vml" xmlns:wp14="http://schemas.microsoft.com/office/word/2010/wordprocessingDrawing" xmlns:wp="http://schemas.openxmlformats.org/drawingml/2006/wordprocessingDrawing" xmlns:w10="urn:schemas-microsoft-com:office:word" xmlns:w="http://schemas.openxmlformats.org/wordprocessingml/2006/main" xmlns:w14="http://schemas.microsoft.com/office/word/2010/wordml" xmlns:w15="http://schemas.microsoft.com/office/word/2012/wordml" xmlns:w16se="http://schemas.microsoft.com/office/word/2015/wordml/symex" xmlns:wpg="http://schemas.microsoft.com/office/word/2010/wordprocessingGroup" xmlns:wpi="http://schemas.microsoft.com/office/word/2010/wordprocessingInk" xmlns:wne="http://schemas.microsoft.com/office/word/2006/wordml" xmlns:wps="http://schemas.microsoft.com/office/word/2010/wordprocessingShape" mc:Ignorable="w14 w15 w16se wp14">
   <w:body>
     <w:p>
-      <w:r/>
-      <w:r/>
+      <w:bookmarkStart w:id="0" w:name="_GoBack"/>
+      <w:bookmarkEnd w:id="0"/>
     </w:p>
     <w:sectPr>
-      <w:type w:val="nextPage"/>
       <w:pgSz w:w="11906" w:h="16838"/>
-      <w:pgMar w:top="1134" w:right="850" w:bottom="1134" w:left="1701" w:gutter="0" w:header="709" w:footer="709"/>
+      <w:pgMar w:top="1417" w:right="1701" w:bottom="1417" w:left="1701" w:header="708" w:footer="708" w:gutter="0"/>
       <w:cols w:space="708"/>
       <w:docGrid w:linePitch="360"/>
     </w:sectPr>

</xml_diff>